<commit_message>
justering på oppsett og skrivefeil
</commit_message>
<xml_diff>
--- a/Vd1_Arbeidskontrakt_gr21.docx
+++ b/Vd1_Arbeidskontrakt_gr21.docx
@@ -9,6 +9,7 @@
         <w:rPr>
           <w:rFonts w:ascii="Times New Roman" w:hAnsi="Times New Roman" w:cs="Times New Roman"/>
           <w:i w:val="0"/>
+          <w:color w:val="17365D" w:themeColor="text2" w:themeShade="BF"/>
           <w:sz w:val="36"/>
           <w:szCs w:val="36"/>
         </w:rPr>
@@ -17,6 +18,7 @@
         <w:rPr>
           <w:rFonts w:ascii="Times New Roman" w:hAnsi="Times New Roman" w:cs="Times New Roman"/>
           <w:i w:val="0"/>
+          <w:color w:val="17365D" w:themeColor="text2" w:themeShade="BF"/>
           <w:sz w:val="36"/>
           <w:szCs w:val="36"/>
         </w:rPr>
@@ -26,6 +28,7 @@
         <w:rPr>
           <w:rFonts w:ascii="Times New Roman" w:hAnsi="Times New Roman" w:cs="Times New Roman"/>
           <w:i w:val="0"/>
+          <w:color w:val="17365D" w:themeColor="text2" w:themeShade="BF"/>
           <w:sz w:val="36"/>
           <w:szCs w:val="36"/>
         </w:rPr>
@@ -36,6 +39,7 @@
         <w:rPr>
           <w:rFonts w:ascii="Times New Roman" w:hAnsi="Times New Roman" w:cs="Times New Roman"/>
           <w:i w:val="0"/>
+          <w:color w:val="17365D" w:themeColor="text2" w:themeShade="BF"/>
           <w:sz w:val="36"/>
           <w:szCs w:val="36"/>
         </w:rPr>
@@ -45,51 +49,67 @@
         <w:rPr>
           <w:rFonts w:ascii="Times New Roman" w:hAnsi="Times New Roman" w:cs="Times New Roman"/>
           <w:i w:val="0"/>
+          <w:color w:val="17365D" w:themeColor="text2" w:themeShade="BF"/>
           <w:sz w:val="36"/>
           <w:szCs w:val="36"/>
         </w:rPr>
-        <w:t>Gruppe</w:t>
+        <w:t xml:space="preserve">   </w:t>
       </w:r>
       <w:r>
         <w:rPr>
           <w:rFonts w:ascii="Times New Roman" w:hAnsi="Times New Roman" w:cs="Times New Roman"/>
           <w:i w:val="0"/>
+          <w:color w:val="17365D" w:themeColor="text2" w:themeShade="BF"/>
           <w:sz w:val="36"/>
           <w:szCs w:val="36"/>
         </w:rPr>
-        <w:t xml:space="preserve">kontrakt for gruppe </w:t>
+        <w:t>Gruppe</w:t>
       </w:r>
       <w:r>
         <w:rPr>
           <w:rFonts w:ascii="Times New Roman" w:hAnsi="Times New Roman" w:cs="Times New Roman"/>
           <w:i w:val="0"/>
+          <w:color w:val="17365D" w:themeColor="text2" w:themeShade="BF"/>
           <w:sz w:val="36"/>
           <w:szCs w:val="36"/>
         </w:rPr>
-        <w:t>2</w:t>
+        <w:t xml:space="preserve">kontrakt for gruppe </w:t>
       </w:r>
       <w:r>
         <w:rPr>
           <w:rFonts w:ascii="Times New Roman" w:hAnsi="Times New Roman" w:cs="Times New Roman"/>
           <w:i w:val="0"/>
+          <w:color w:val="17365D" w:themeColor="text2" w:themeShade="BF"/>
           <w:sz w:val="36"/>
           <w:szCs w:val="36"/>
         </w:rPr>
-        <w:t>1:</w:t>
+        <w:t>2</w:t>
       </w:r>
       <w:r>
         <w:rPr>
           <w:rFonts w:ascii="Times New Roman" w:hAnsi="Times New Roman" w:cs="Times New Roman"/>
           <w:i w:val="0"/>
+          <w:color w:val="17365D" w:themeColor="text2" w:themeShade="BF"/>
           <w:sz w:val="36"/>
           <w:szCs w:val="36"/>
         </w:rPr>
+        <w:t>1:</w:t>
+      </w:r>
+      <w:r>
+        <w:rPr>
+          <w:rFonts w:ascii="Times New Roman" w:hAnsi="Times New Roman" w:cs="Times New Roman"/>
+          <w:i w:val="0"/>
+          <w:color w:val="17365D" w:themeColor="text2" w:themeShade="BF"/>
+          <w:sz w:val="36"/>
+          <w:szCs w:val="36"/>
+        </w:rPr>
         <w:tab/>
       </w:r>
       <w:r>
         <w:rPr>
           <w:rFonts w:ascii="Times New Roman" w:hAnsi="Times New Roman" w:cs="Times New Roman"/>
           <w:i w:val="0"/>
+          <w:color w:val="17365D" w:themeColor="text2" w:themeShade="BF"/>
           <w:sz w:val="36"/>
           <w:szCs w:val="36"/>
         </w:rPr>
@@ -274,7 +294,19 @@
         <w:rPr>
           <w:rFonts w:ascii="Times New Roman" w:hAnsi="Times New Roman" w:cs="Times New Roman"/>
         </w:rPr>
-        <w:t xml:space="preserve"> Gruppemedlemmer utveksler mobilnummer og e-post-adresser for god kommunikasjon innad i gruppen. Denne informasjonen ligger også tilgjengelig på nett, slik at alle vet hvordan de andre kan kontaktes. Vi har oppbevaringsmapper i Git for utveksling av filer, Jira f</w:t>
+        <w:t xml:space="preserve"> Gruppemedlemmer </w:t>
+      </w:r>
+      <w:r>
+        <w:rPr>
+          <w:rFonts w:ascii="Times New Roman" w:hAnsi="Times New Roman" w:cs="Times New Roman"/>
+        </w:rPr>
+        <w:t xml:space="preserve">utveksler mobilnummer og e-post </w:t>
+      </w:r>
+      <w:r>
+        <w:rPr>
+          <w:rFonts w:ascii="Times New Roman" w:hAnsi="Times New Roman" w:cs="Times New Roman"/>
+        </w:rPr>
+        <w:t>adresser for god kommunikasjon innad i gruppen. Denne informasjonen ligger også tilgjengelig på nett, slik at alle vet hvordan de andre kan kontaktes. Vi har oppbevaringsmapper i Git for utveksling av filer, Jira f</w:t>
       </w:r>
       <w:r>
         <w:rPr>
@@ -411,6 +443,12 @@
         <w:t xml:space="preserve"> hver morgen, fortrinnsvis 3 dager i uken (tir-tors), rundt kl. 09.00, det er møteplikt.  </w:t>
       </w:r>
+      <w:r>
+        <w:rPr>
+          <w:rFonts w:ascii="Times New Roman" w:hAnsi="Times New Roman" w:cs="Times New Roman"/>
+        </w:rPr>
+        <w:t xml:space="preserve">Samt er det også møteplikt å møte opp på interne og eksterne møtene med veileder og kunden. </w:t>
+      </w:r>
     </w:p>
     <w:p>
       <w:pPr>
@@ -432,6 +470,12 @@
         <w:t>Hvert enkelt gruppemedlem forplikter seg til å utføre arbeidsoppgavene som blir bestemt på møtene innen tidsfristene som blir satt.   Alle gruppemedlemmene skal rapportere om avtalt/pålagt/utført arbeid på hvert møte. Dette er viktig hvis avvik oppstår.</w:t>
       </w:r>
+      <w:r>
+        <w:rPr>
+          <w:rFonts w:ascii="Times New Roman" w:hAnsi="Times New Roman" w:cs="Times New Roman"/>
+        </w:rPr>
+        <w:t xml:space="preserve"> Arbeidsdagen starter fra klokken 09.00 og frem til 16.00. Ved nødvendighet blir det overtidsarbeid. </w:t>
+      </w:r>
     </w:p>
     <w:p>
       <w:pPr>
@@ -510,7 +554,14 @@
         <w:rPr>
           <w:rFonts w:ascii="Times New Roman" w:hAnsi="Times New Roman" w:cs="Times New Roman"/>
         </w:rPr>
-        <w:t xml:space="preserve"> som er brutt, deretter en skriftlig før det blir tatt en vurdering i samsvar med veileder. Ved eventuell ekskludering av et gruppemedlem må denne personens arbeidsoppgaver fordeles på de resterende medlemmene. Dette kan noteres underveis. </w:t>
+        <w:t xml:space="preserve"> som er brutt, deretter en skriftlig før det blir tatt en vurdering i samsvar med </w:t>
+      </w:r>
+      <w:r>
+        <w:rPr>
+          <w:rFonts w:ascii="Times New Roman" w:hAnsi="Times New Roman" w:cs="Times New Roman"/>
+        </w:rPr>
+        <w:lastRenderedPageBreak/>
+        <w:t xml:space="preserve">veileder. Ved eventuell ekskludering av et gruppemedlem må denne personens arbeidsoppgaver fordeles på de resterende medlemmene. Dette kan noteres underveis. </w:t>
       </w:r>
     </w:p>
     <w:p>
@@ -549,6 +600,8 @@
           <w:b/>
         </w:rPr>
       </w:pPr>
+      <w:bookmarkStart w:id="0" w:name="_GoBack"/>
+      <w:bookmarkEnd w:id="0"/>
     </w:p>
     <w:p>
       <w:pPr>
@@ -970,19 +1023,7 @@
         <w:szCs w:val="22"/>
       </w:rPr>
       <w:tab/>
-      <w:t>Side</w:t>
-    </w:r>
-    <w:bookmarkStart w:id="0" w:name="_GoBack"/>
-    <w:bookmarkEnd w:id="0"/>
-    <w:r>
-      <w:rPr>
-        <w:rFonts w:ascii="Times New Roman" w:hAnsi="Times New Roman" w:cs="Times New Roman"/>
-        <w:i/>
-        <w:color w:val="404040" w:themeColor="text1" w:themeTint="BF"/>
-        <w:sz w:val="22"/>
-        <w:szCs w:val="22"/>
-      </w:rPr>
-      <w:t xml:space="preserve"> </w:t>
+      <w:t xml:space="preserve">Side </w:t>
     </w:r>
     <w:r>
       <w:rPr>
@@ -1084,7 +1125,7 @@
         <w:sz w:val="22"/>
         <w:szCs w:val="22"/>
       </w:rPr>
-      <w:t>2</w:t>
+      <w:t>1</w:t>
     </w:r>
     <w:r>
       <w:rPr>

</xml_diff>